<commit_message>
Finished PMI Moved to json4s
</commit_message>
<xml_diff>
--- a/Documentation/Программа и методика испытаний.docx
+++ b/Documentation/Программа и методика испытаний.docx
@@ -1762,7 +1762,7 @@
           <w:sz w:val="26"/>
           <w:szCs w:val="26"/>
         </w:rPr>
-        <w:t>17</w:t>
+        <w:t>14</w:t>
       </w:r>
     </w:p>
     <w:p>
@@ -1785,7 +1785,7 @@
         <w:br w:type="page"/>
       </w:r>
       <w:bookmarkStart w:id="2" w:name="_Toc452201733"/>
-      <w:bookmarkStart w:id="3" w:name="_Toc511173056"/>
+      <w:bookmarkStart w:id="3" w:name="_Toc511235084"/>
       <w:r>
         <w:rPr>
           <w:rFonts w:ascii="Times New Roman" w:hAnsi="Times New Roman" w:cs="Times New Roman"/>
@@ -2038,8 +2038,6 @@
             <w:t>Содержание</w:t>
           </w:r>
         </w:p>
-        <w:bookmarkStart w:id="4" w:name="_GoBack"/>
-        <w:bookmarkEnd w:id="4"/>
         <w:p>
           <w:pPr>
             <w:pStyle w:val="TOC1"/>
@@ -2073,7 +2071,7 @@
             </w:rPr>
             <w:fldChar w:fldCharType="separate"/>
           </w:r>
-          <w:hyperlink w:anchor="_Toc511173056" w:history="1">
+          <w:hyperlink w:anchor="_Toc511235084" w:history="1">
             <w:r>
               <w:rPr>
                 <w:rStyle w:val="Hyperlink"/>
@@ -2102,7 +2100,7 @@
                 <w:noProof/>
                 <w:webHidden/>
               </w:rPr>
-              <w:instrText xml:space="preserve"> PAGEREF _Toc511173056 \h </w:instrText>
+              <w:instrText xml:space="preserve"> PAGEREF _Toc511235084 \h </w:instrText>
             </w:r>
             <w:r>
               <w:rPr>
@@ -2146,7 +2144,7 @@
               <w:szCs w:val="24"/>
             </w:rPr>
           </w:pPr>
-          <w:hyperlink w:anchor="_Toc511173057" w:history="1">
+          <w:hyperlink w:anchor="_Toc511235085" w:history="1">
             <w:r>
               <w:rPr>
                 <w:rStyle w:val="Hyperlink"/>
@@ -2192,7 +2190,7 @@
                 <w:noProof/>
                 <w:webHidden/>
               </w:rPr>
-              <w:instrText xml:space="preserve"> PAGEREF _Toc511173057 \h </w:instrText>
+              <w:instrText xml:space="preserve"> PAGEREF _Toc511235085 \h </w:instrText>
             </w:r>
             <w:r>
               <w:rPr>
@@ -2236,7 +2234,7 @@
               <w:szCs w:val="24"/>
             </w:rPr>
           </w:pPr>
-          <w:hyperlink w:anchor="_Toc511173058" w:history="1">
+          <w:hyperlink w:anchor="_Toc511235086" w:history="1">
             <w:r>
               <w:rPr>
                 <w:rStyle w:val="Hyperlink"/>
@@ -2282,7 +2280,7 @@
                 <w:noProof/>
                 <w:webHidden/>
               </w:rPr>
-              <w:instrText xml:space="preserve"> PAGEREF _Toc511173058 \h </w:instrText>
+              <w:instrText xml:space="preserve"> PAGEREF _Toc511235086 \h </w:instrText>
             </w:r>
             <w:r>
               <w:rPr>
@@ -2326,7 +2324,7 @@
               <w:szCs w:val="24"/>
             </w:rPr>
           </w:pPr>
-          <w:hyperlink w:anchor="_Toc511173059" w:history="1">
+          <w:hyperlink w:anchor="_Toc511235087" w:history="1">
             <w:r>
               <w:rPr>
                 <w:rStyle w:val="Hyperlink"/>
@@ -2372,7 +2370,7 @@
                 <w:noProof/>
                 <w:webHidden/>
               </w:rPr>
-              <w:instrText xml:space="preserve"> PAGEREF _Toc511173059 \h </w:instrText>
+              <w:instrText xml:space="preserve"> PAGEREF _Toc511235087 \h </w:instrText>
             </w:r>
             <w:r>
               <w:rPr>
@@ -2416,7 +2414,7 @@
               <w:szCs w:val="24"/>
             </w:rPr>
           </w:pPr>
-          <w:hyperlink w:anchor="_Toc511173060" w:history="1">
+          <w:hyperlink w:anchor="_Toc511235088" w:history="1">
             <w:r>
               <w:rPr>
                 <w:rStyle w:val="Hyperlink"/>
@@ -2462,7 +2460,7 @@
                 <w:noProof/>
                 <w:webHidden/>
               </w:rPr>
-              <w:instrText xml:space="preserve"> PAGEREF _Toc511173060 \h </w:instrText>
+              <w:instrText xml:space="preserve"> PAGEREF _Toc511235088 \h </w:instrText>
             </w:r>
             <w:r>
               <w:rPr>
@@ -2505,7 +2503,7 @@
               <w:szCs w:val="24"/>
             </w:rPr>
           </w:pPr>
-          <w:hyperlink w:anchor="_Toc511173061" w:history="1">
+          <w:hyperlink w:anchor="_Toc511235089" w:history="1">
             <w:r>
               <w:rPr>
                 <w:rStyle w:val="Hyperlink"/>
@@ -2534,7 +2532,7 @@
                 <w:noProof/>
                 <w:webHidden/>
               </w:rPr>
-              <w:instrText xml:space="preserve"> PAGEREF _Toc511173061 \h </w:instrText>
+              <w:instrText xml:space="preserve"> PAGEREF _Toc511235089 \h </w:instrText>
             </w:r>
             <w:r>
               <w:rPr>
@@ -2578,7 +2576,7 @@
               <w:szCs w:val="24"/>
             </w:rPr>
           </w:pPr>
-          <w:hyperlink w:anchor="_Toc511173062" w:history="1">
+          <w:hyperlink w:anchor="_Toc511235090" w:history="1">
             <w:r>
               <w:rPr>
                 <w:rStyle w:val="Hyperlink"/>
@@ -2624,7 +2622,7 @@
                 <w:noProof/>
                 <w:webHidden/>
               </w:rPr>
-              <w:instrText xml:space="preserve"> PAGEREF _Toc511173062 \h </w:instrText>
+              <w:instrText xml:space="preserve"> PAGEREF _Toc511235090 \h </w:instrText>
             </w:r>
             <w:r>
               <w:rPr>
@@ -2668,7 +2666,7 @@
               <w:szCs w:val="24"/>
             </w:rPr>
           </w:pPr>
-          <w:hyperlink w:anchor="_Toc511173063" w:history="1">
+          <w:hyperlink w:anchor="_Toc511235091" w:history="1">
             <w:r>
               <w:rPr>
                 <w:rStyle w:val="Hyperlink"/>
@@ -2714,7 +2712,7 @@
                 <w:noProof/>
                 <w:webHidden/>
               </w:rPr>
-              <w:instrText xml:space="preserve"> PAGEREF _Toc511173063 \h </w:instrText>
+              <w:instrText xml:space="preserve"> PAGEREF _Toc511235091 \h </w:instrText>
             </w:r>
             <w:r>
               <w:rPr>
@@ -2758,7 +2756,7 @@
               <w:szCs w:val="24"/>
             </w:rPr>
           </w:pPr>
-          <w:hyperlink w:anchor="_Toc511173064" w:history="1">
+          <w:hyperlink w:anchor="_Toc511235092" w:history="1">
             <w:r>
               <w:rPr>
                 <w:rStyle w:val="Hyperlink"/>
@@ -2804,7 +2802,7 @@
                 <w:noProof/>
                 <w:webHidden/>
               </w:rPr>
-              <w:instrText xml:space="preserve"> PAGEREF _Toc511173064 \h </w:instrText>
+              <w:instrText xml:space="preserve"> PAGEREF _Toc511235092 \h </w:instrText>
             </w:r>
             <w:r>
               <w:rPr>
@@ -2848,7 +2846,7 @@
               <w:szCs w:val="24"/>
             </w:rPr>
           </w:pPr>
-          <w:hyperlink w:anchor="_Toc511173065" w:history="1">
+          <w:hyperlink w:anchor="_Toc511235093" w:history="1">
             <w:r>
               <w:rPr>
                 <w:rStyle w:val="Hyperlink"/>
@@ -2894,7 +2892,7 @@
                 <w:noProof/>
                 <w:webHidden/>
               </w:rPr>
-              <w:instrText xml:space="preserve"> PAGEREF _Toc511173065 \h </w:instrText>
+              <w:instrText xml:space="preserve"> PAGEREF _Toc511235093 \h </w:instrText>
             </w:r>
             <w:r>
               <w:rPr>
@@ -2938,7 +2936,7 @@
               <w:szCs w:val="24"/>
             </w:rPr>
           </w:pPr>
-          <w:hyperlink w:anchor="_Toc511173066" w:history="1">
+          <w:hyperlink w:anchor="_Toc511235094" w:history="1">
             <w:r>
               <w:rPr>
                 <w:rStyle w:val="Hyperlink"/>
@@ -3003,7 +3001,7 @@
                 <w:noProof/>
                 <w:webHidden/>
               </w:rPr>
-              <w:instrText xml:space="preserve"> PAGEREF _Toc511173066 \h </w:instrText>
+              <w:instrText xml:space="preserve"> PAGEREF _Toc511235094 \h </w:instrText>
             </w:r>
             <w:r>
               <w:rPr>
@@ -3047,7 +3045,7 @@
               <w:szCs w:val="24"/>
             </w:rPr>
           </w:pPr>
-          <w:hyperlink w:anchor="_Toc511173067" w:history="1">
+          <w:hyperlink w:anchor="_Toc511235095" w:history="1">
             <w:r>
               <w:rPr>
                 <w:rStyle w:val="Hyperlink"/>
@@ -3093,7 +3091,7 @@
                 <w:noProof/>
                 <w:webHidden/>
               </w:rPr>
-              <w:instrText xml:space="preserve"> PAGEREF _Toc511173067 \h </w:instrText>
+              <w:instrText xml:space="preserve"> PAGEREF _Toc511235095 \h </w:instrText>
             </w:r>
             <w:r>
               <w:rPr>
@@ -3137,7 +3135,7 @@
               <w:szCs w:val="24"/>
             </w:rPr>
           </w:pPr>
-          <w:hyperlink w:anchor="_Toc511173068" w:history="1">
+          <w:hyperlink w:anchor="_Toc511235096" w:history="1">
             <w:r>
               <w:rPr>
                 <w:rStyle w:val="Hyperlink"/>
@@ -3183,7 +3181,7 @@
                 <w:noProof/>
                 <w:webHidden/>
               </w:rPr>
-              <w:instrText xml:space="preserve"> PAGEREF _Toc511173068 \h </w:instrText>
+              <w:instrText xml:space="preserve"> PAGEREF _Toc511235096 \h </w:instrText>
             </w:r>
             <w:r>
               <w:rPr>
@@ -3227,7 +3225,7 @@
               <w:szCs w:val="24"/>
             </w:rPr>
           </w:pPr>
-          <w:hyperlink w:anchor="_Toc511173069" w:history="1">
+          <w:hyperlink w:anchor="_Toc511235097" w:history="1">
             <w:r>
               <w:rPr>
                 <w:rStyle w:val="Hyperlink"/>
@@ -3273,7 +3271,7 @@
                 <w:noProof/>
                 <w:webHidden/>
               </w:rPr>
-              <w:instrText xml:space="preserve"> PAGEREF _Toc511173069 \h </w:instrText>
+              <w:instrText xml:space="preserve"> PAGEREF _Toc511235097 \h </w:instrText>
             </w:r>
             <w:r>
               <w:rPr>
@@ -3317,7 +3315,7 @@
               <w:szCs w:val="24"/>
             </w:rPr>
           </w:pPr>
-          <w:hyperlink w:anchor="_Toc511173070" w:history="1">
+          <w:hyperlink w:anchor="_Toc511235098" w:history="1">
             <w:r>
               <w:rPr>
                 <w:rStyle w:val="Hyperlink"/>
@@ -3363,7 +3361,7 @@
                 <w:noProof/>
                 <w:webHidden/>
               </w:rPr>
-              <w:instrText xml:space="preserve"> PAGEREF _Toc511173070 \h </w:instrText>
+              <w:instrText xml:space="preserve"> PAGEREF _Toc511235098 \h </w:instrText>
             </w:r>
             <w:r>
               <w:rPr>
@@ -3383,7 +3381,7 @@
                 <w:noProof/>
                 <w:webHidden/>
               </w:rPr>
-              <w:t>7</w:t>
+              <w:t>8</w:t>
             </w:r>
             <w:r>
               <w:rPr>
@@ -3407,7 +3405,7 @@
               <w:szCs w:val="24"/>
             </w:rPr>
           </w:pPr>
-          <w:hyperlink w:anchor="_Toc511173071" w:history="1">
+          <w:hyperlink w:anchor="_Toc511235099" w:history="1">
             <w:r>
               <w:rPr>
                 <w:rStyle w:val="Hyperlink"/>
@@ -3453,7 +3451,7 @@
                 <w:noProof/>
                 <w:webHidden/>
               </w:rPr>
-              <w:instrText xml:space="preserve"> PAGEREF _Toc511173071 \h </w:instrText>
+              <w:instrText xml:space="preserve"> PAGEREF _Toc511235099 \h </w:instrText>
             </w:r>
             <w:r>
               <w:rPr>
@@ -3473,7 +3471,7 @@
                 <w:noProof/>
                 <w:webHidden/>
               </w:rPr>
-              <w:t>7</w:t>
+              <w:t>9</w:t>
             </w:r>
             <w:r>
               <w:rPr>
@@ -3497,7 +3495,7 @@
               <w:szCs w:val="24"/>
             </w:rPr>
           </w:pPr>
-          <w:hyperlink w:anchor="_Toc511173072" w:history="1">
+          <w:hyperlink w:anchor="_Toc511235100" w:history="1">
             <w:r>
               <w:rPr>
                 <w:rStyle w:val="Hyperlink"/>
@@ -3543,7 +3541,7 @@
                 <w:noProof/>
                 <w:webHidden/>
               </w:rPr>
-              <w:instrText xml:space="preserve"> PAGEREF _Toc511173072 \h </w:instrText>
+              <w:instrText xml:space="preserve"> PAGEREF _Toc511235100 \h </w:instrText>
             </w:r>
             <w:r>
               <w:rPr>
@@ -3563,7 +3561,7 @@
                 <w:noProof/>
                 <w:webHidden/>
               </w:rPr>
-              <w:t>8</w:t>
+              <w:t>9</w:t>
             </w:r>
             <w:r>
               <w:rPr>
@@ -3587,7 +3585,7 @@
               <w:szCs w:val="24"/>
             </w:rPr>
           </w:pPr>
-          <w:hyperlink w:anchor="_Toc511173073" w:history="1">
+          <w:hyperlink w:anchor="_Toc511235101" w:history="1">
             <w:r>
               <w:rPr>
                 <w:rStyle w:val="Hyperlink"/>
@@ -3633,7 +3631,7 @@
                 <w:noProof/>
                 <w:webHidden/>
               </w:rPr>
-              <w:instrText xml:space="preserve"> PAGEREF _Toc511173073 \h </w:instrText>
+              <w:instrText xml:space="preserve"> PAGEREF _Toc511235101 \h </w:instrText>
             </w:r>
             <w:r>
               <w:rPr>
@@ -3653,7 +3651,7 @@
                 <w:noProof/>
                 <w:webHidden/>
               </w:rPr>
-              <w:t>8</w:t>
+              <w:t>10</w:t>
             </w:r>
             <w:r>
               <w:rPr>
@@ -3677,7 +3675,7 @@
               <w:szCs w:val="24"/>
             </w:rPr>
           </w:pPr>
-          <w:hyperlink w:anchor="_Toc511173074" w:history="1">
+          <w:hyperlink w:anchor="_Toc511235102" w:history="1">
             <w:r>
               <w:rPr>
                 <w:rStyle w:val="Hyperlink"/>
@@ -3723,7 +3721,7 @@
                 <w:noProof/>
                 <w:webHidden/>
               </w:rPr>
-              <w:instrText xml:space="preserve"> PAGEREF _Toc511173074 \h </w:instrText>
+              <w:instrText xml:space="preserve"> PAGEREF _Toc511235102 \h </w:instrText>
             </w:r>
             <w:r>
               <w:rPr>
@@ -3743,7 +3741,7 @@
                 <w:noProof/>
                 <w:webHidden/>
               </w:rPr>
-              <w:t>8</w:t>
+              <w:t>10</w:t>
             </w:r>
             <w:r>
               <w:rPr>
@@ -3766,7 +3764,7 @@
               <w:szCs w:val="24"/>
             </w:rPr>
           </w:pPr>
-          <w:hyperlink w:anchor="_Toc511173075" w:history="1">
+          <w:hyperlink w:anchor="_Toc511235103" w:history="1">
             <w:r>
               <w:rPr>
                 <w:rStyle w:val="Hyperlink"/>
@@ -3795,7 +3793,7 @@
                 <w:noProof/>
                 <w:webHidden/>
               </w:rPr>
-              <w:instrText xml:space="preserve"> PAGEREF _Toc511173075 \h </w:instrText>
+              <w:instrText xml:space="preserve"> PAGEREF _Toc511235103 \h </w:instrText>
             </w:r>
             <w:r>
               <w:rPr>
@@ -3815,7 +3813,7 @@
                 <w:noProof/>
                 <w:webHidden/>
               </w:rPr>
-              <w:t>9</w:t>
+              <w:t>11</w:t>
             </w:r>
             <w:r>
               <w:rPr>
@@ -3838,7 +3836,7 @@
               <w:szCs w:val="24"/>
             </w:rPr>
           </w:pPr>
-          <w:hyperlink w:anchor="_Toc511173076" w:history="1">
+          <w:hyperlink w:anchor="_Toc511235104" w:history="1">
             <w:r>
               <w:rPr>
                 <w:rStyle w:val="Hyperlink"/>
@@ -3867,7 +3865,7 @@
                 <w:noProof/>
                 <w:webHidden/>
               </w:rPr>
-              <w:instrText xml:space="preserve"> PAGEREF _Toc511173076 \h </w:instrText>
+              <w:instrText xml:space="preserve"> PAGEREF _Toc511235104 \h </w:instrText>
             </w:r>
             <w:r>
               <w:rPr>
@@ -3887,7 +3885,7 @@
                 <w:noProof/>
                 <w:webHidden/>
               </w:rPr>
-              <w:t>10</w:t>
+              <w:t>12</w:t>
             </w:r>
             <w:r>
               <w:rPr>
@@ -3944,7 +3942,7 @@
           <w:color w:val="auto"/>
         </w:rPr>
       </w:pPr>
-      <w:bookmarkStart w:id="5" w:name="_Toc511173057"/>
+      <w:bookmarkStart w:id="4" w:name="_Toc511235085"/>
       <w:r>
         <w:rPr>
           <w:rFonts w:ascii="Times New Roman" w:hAnsi="Times New Roman" w:cs="Times New Roman"/>
@@ -3954,7 +3952,7 @@
         <w:lastRenderedPageBreak/>
         <w:t>Объект испытаний</w:t>
       </w:r>
-      <w:bookmarkEnd w:id="5"/>
+      <w:bookmarkEnd w:id="4"/>
     </w:p>
     <w:p>
       <w:pPr>
@@ -4020,7 +4018,7 @@
           <w:color w:val="auto"/>
         </w:rPr>
       </w:pPr>
-      <w:bookmarkStart w:id="6" w:name="_Toc511173058"/>
+      <w:bookmarkStart w:id="5" w:name="_Toc511235086"/>
       <w:r>
         <w:rPr>
           <w:rFonts w:ascii="Times New Roman" w:hAnsi="Times New Roman" w:cs="Times New Roman"/>
@@ -4029,7 +4027,7 @@
         </w:rPr>
         <w:t>Цель испытаний</w:t>
       </w:r>
-      <w:bookmarkEnd w:id="6"/>
+      <w:bookmarkEnd w:id="5"/>
     </w:p>
     <w:p>
       <w:pPr>
@@ -4166,7 +4164,7 @@
           <w:color w:val="auto"/>
         </w:rPr>
       </w:pPr>
-      <w:bookmarkStart w:id="7" w:name="_Toc511173059"/>
+      <w:bookmarkStart w:id="6" w:name="_Toc511235087"/>
       <w:r>
         <w:rPr>
           <w:rFonts w:ascii="Times New Roman" w:hAnsi="Times New Roman" w:cs="Times New Roman"/>
@@ -4176,7 +4174,7 @@
         <w:lastRenderedPageBreak/>
         <w:t>Требования к программе</w:t>
       </w:r>
-      <w:bookmarkEnd w:id="7"/>
+      <w:bookmarkEnd w:id="6"/>
     </w:p>
     <w:p>
       <w:pPr>
@@ -4420,7 +4418,7 @@
           <w:color w:val="auto"/>
         </w:rPr>
       </w:pPr>
-      <w:bookmarkStart w:id="8" w:name="_Toc511173060"/>
+      <w:bookmarkStart w:id="7" w:name="_Toc511235088"/>
       <w:r>
         <w:rPr>
           <w:rFonts w:ascii="Times New Roman" w:hAnsi="Times New Roman" w:cs="Times New Roman"/>
@@ -4429,7 +4427,7 @@
         </w:rPr>
         <w:t>Требования к программной документации</w:t>
       </w:r>
-      <w:bookmarkEnd w:id="8"/>
+      <w:bookmarkEnd w:id="7"/>
     </w:p>
     <w:p>
       <w:pPr>
@@ -4442,7 +4440,7 @@
           <w:color w:val="auto"/>
         </w:rPr>
       </w:pPr>
-      <w:bookmarkStart w:id="9" w:name="_Toc511173061"/>
+      <w:bookmarkStart w:id="8" w:name="_Toc511235089"/>
       <w:r>
         <w:rPr>
           <w:rFonts w:ascii="Times New Roman" w:hAnsi="Times New Roman" w:cs="Times New Roman"/>
@@ -4475,7 +4473,7 @@
         </w:rPr>
         <w:t xml:space="preserve"> Состав программной документации</w:t>
       </w:r>
-      <w:bookmarkEnd w:id="9"/>
+      <w:bookmarkEnd w:id="8"/>
     </w:p>
     <w:p>
       <w:pPr>
@@ -4646,7 +4644,7 @@
           <w:color w:val="auto"/>
         </w:rPr>
       </w:pPr>
-      <w:bookmarkStart w:id="10" w:name="_Toc511173062"/>
+      <w:bookmarkStart w:id="9" w:name="_Toc511235090"/>
       <w:r>
         <w:rPr>
           <w:rFonts w:ascii="Times New Roman" w:hAnsi="Times New Roman" w:cs="Times New Roman"/>
@@ -4656,7 +4654,7 @@
         <w:lastRenderedPageBreak/>
         <w:t>Средства и порядок испытаний</w:t>
       </w:r>
-      <w:bookmarkEnd w:id="10"/>
+      <w:bookmarkEnd w:id="9"/>
     </w:p>
     <w:p>
       <w:pPr>
@@ -4674,8 +4672,8 @@
           <w:szCs w:val="24"/>
         </w:rPr>
       </w:pPr>
-      <w:bookmarkStart w:id="11" w:name="_Toc482219187"/>
-      <w:bookmarkStart w:id="12" w:name="_Toc511173063"/>
+      <w:bookmarkStart w:id="10" w:name="_Toc482219187"/>
+      <w:bookmarkStart w:id="11" w:name="_Toc511235091"/>
       <w:r>
         <w:rPr>
           <w:rFonts w:cs="Times New Roman"/>
@@ -4684,8 +4682,8 @@
         </w:rPr>
         <w:t>Технические средства</w:t>
       </w:r>
+      <w:bookmarkEnd w:id="10"/>
       <w:bookmarkEnd w:id="11"/>
-      <w:bookmarkEnd w:id="12"/>
     </w:p>
     <w:p>
       <w:pPr>
@@ -4871,8 +4869,8 @@
           <w:szCs w:val="24"/>
         </w:rPr>
       </w:pPr>
-      <w:bookmarkStart w:id="13" w:name="_Toc482219188"/>
-      <w:bookmarkStart w:id="14" w:name="_Toc511173064"/>
+      <w:bookmarkStart w:id="12" w:name="_Toc482219188"/>
+      <w:bookmarkStart w:id="13" w:name="_Toc511235092"/>
       <w:r>
         <w:rPr>
           <w:rFonts w:cs="Times New Roman"/>
@@ -4881,156 +4879,156 @@
         </w:rPr>
         <w:t>Программные средства</w:t>
       </w:r>
+      <w:bookmarkEnd w:id="12"/>
       <w:bookmarkEnd w:id="13"/>
+    </w:p>
+    <w:p>
+      <w:pPr>
+        <w:jc w:val="both"/>
+      </w:pPr>
+      <w:r>
+        <w:t>Для корректной работы программного продукта требуется установленный программный комплекс Apache Spark версии 2.2.0 со всеми зависимостями</w:t>
+      </w:r>
+      <w:r>
+        <w:t xml:space="preserve">, </w:t>
+      </w:r>
+      <w:r>
+        <w:t xml:space="preserve">а также установленный программный комплекс </w:t>
+      </w:r>
+      <w:r>
+        <w:rPr>
+          <w:lang w:val="en-US"/>
+        </w:rPr>
+        <w:t>jupyter</w:t>
+      </w:r>
+      <w:r>
+        <w:t>[]</w:t>
+      </w:r>
+      <w:r>
+        <w:t xml:space="preserve"> со </w:t>
+      </w:r>
+      <w:r>
+        <w:rPr>
+          <w:lang w:val="en-US"/>
+        </w:rPr>
+        <w:t>scala</w:t>
+      </w:r>
+      <w:r>
+        <w:t xml:space="preserve"> </w:t>
+      </w:r>
+      <w:r>
+        <w:rPr>
+          <w:lang w:val="en-US"/>
+        </w:rPr>
+        <w:t>kernel</w:t>
+      </w:r>
+      <w:r>
+        <w:t>[]</w:t>
+      </w:r>
+      <w:r>
+        <w:t>.</w:t>
+      </w:r>
+    </w:p>
+    <w:p>
+      <w:pPr>
+        <w:spacing w:before="80" w:after="80" w:line="240" w:lineRule="auto"/>
+        <w:jc w:val="both"/>
+        <w:rPr>
+          <w:rFonts w:cs="Times New Roman"/>
+          <w:szCs w:val="24"/>
+        </w:rPr>
+      </w:pPr>
+      <w:r>
+        <w:rPr>
+          <w:rFonts w:cs="Times New Roman"/>
+          <w:szCs w:val="24"/>
+        </w:rPr>
+        <w:t>Помимо данных средств потребуются</w:t>
+      </w:r>
+      <w:r>
+        <w:rPr>
+          <w:rFonts w:cs="Times New Roman"/>
+          <w:szCs w:val="24"/>
+        </w:rPr>
+        <w:t xml:space="preserve"> файлы из папки </w:t>
+      </w:r>
+      <w:r>
+        <w:rPr>
+          <w:rFonts w:cs="Times New Roman"/>
+          <w:szCs w:val="24"/>
+          <w:lang w:val="en-US"/>
+        </w:rPr>
+        <w:t>Demonstration</w:t>
+      </w:r>
+      <w:r>
+        <w:rPr>
+          <w:rFonts w:cs="Times New Roman"/>
+          <w:szCs w:val="24"/>
+        </w:rPr>
+        <w:t xml:space="preserve"> </w:t>
+      </w:r>
+      <w:r>
+        <w:rPr>
+          <w:rFonts w:cs="Times New Roman"/>
+          <w:szCs w:val="24"/>
+        </w:rPr>
+        <w:t xml:space="preserve">на </w:t>
+      </w:r>
+      <w:r>
+        <w:rPr>
+          <w:rFonts w:cs="Times New Roman"/>
+          <w:szCs w:val="24"/>
+        </w:rPr>
+        <w:t>диске с файлами</w:t>
+      </w:r>
+      <w:r>
+        <w:rPr>
+          <w:rFonts w:cs="Times New Roman"/>
+          <w:szCs w:val="24"/>
+        </w:rPr>
+        <w:t xml:space="preserve"> </w:t>
+      </w:r>
+      <w:r>
+        <w:rPr>
+          <w:rFonts w:cs="Times New Roman"/>
+          <w:szCs w:val="24"/>
+        </w:rPr>
+        <w:t>проекта.</w:t>
+      </w:r>
+    </w:p>
+    <w:p>
+      <w:pPr>
+        <w:spacing w:line="276" w:lineRule="auto"/>
+        <w:ind w:firstLine="708"/>
+        <w:rPr>
+          <w:rFonts w:cs="Times New Roman"/>
+          <w:b/>
+        </w:rPr>
+      </w:pPr>
+      <w:bookmarkStart w:id="14" w:name="_Toc482219189"/>
+      <w:r>
+        <w:rPr>
+          <w:rFonts w:cs="Times New Roman"/>
+          <w:b/>
+          <w:szCs w:val="24"/>
+        </w:rPr>
+        <w:t xml:space="preserve">5.3. </w:t>
+      </w:r>
+      <w:r>
+        <w:rPr>
+          <w:rFonts w:cs="Times New Roman"/>
+          <w:b/>
+        </w:rPr>
+        <w:t>Порядок проведения испытаний</w:t>
+      </w:r>
       <w:bookmarkEnd w:id="14"/>
     </w:p>
     <w:p>
       <w:pPr>
-        <w:jc w:val="both"/>
-      </w:pPr>
-      <w:r>
-        <w:t>Для корректной работы программного продукта требуется установленный программный комплекс Apache Spark версии 2.2.0 со всеми зависимостями</w:t>
-      </w:r>
-      <w:r>
-        <w:t xml:space="preserve">, </w:t>
-      </w:r>
-      <w:r>
-        <w:t xml:space="preserve">а также установленный программный комплекс </w:t>
-      </w:r>
-      <w:r>
-        <w:rPr>
-          <w:lang w:val="en-US"/>
-        </w:rPr>
-        <w:t>jupyter</w:t>
-      </w:r>
-      <w:r>
-        <w:t>[]</w:t>
-      </w:r>
-      <w:r>
-        <w:t xml:space="preserve"> со </w:t>
-      </w:r>
-      <w:r>
-        <w:rPr>
-          <w:lang w:val="en-US"/>
-        </w:rPr>
-        <w:t>scala</w:t>
-      </w:r>
-      <w:r>
-        <w:t xml:space="preserve"> </w:t>
-      </w:r>
-      <w:r>
-        <w:rPr>
-          <w:lang w:val="en-US"/>
-        </w:rPr>
-        <w:t>kernel</w:t>
-      </w:r>
-      <w:r>
-        <w:t>[]</w:t>
-      </w:r>
-      <w:r>
-        <w:t>.</w:t>
-      </w:r>
-    </w:p>
-    <w:p>
-      <w:pPr>
-        <w:spacing w:before="80" w:after="80" w:line="240" w:lineRule="auto"/>
-        <w:jc w:val="both"/>
-        <w:rPr>
-          <w:rFonts w:cs="Times New Roman"/>
-          <w:szCs w:val="24"/>
-        </w:rPr>
-      </w:pPr>
-      <w:r>
-        <w:rPr>
-          <w:rFonts w:cs="Times New Roman"/>
-          <w:szCs w:val="24"/>
-        </w:rPr>
-        <w:t>Помимо данных средств потребуются</w:t>
-      </w:r>
-      <w:r>
-        <w:rPr>
-          <w:rFonts w:cs="Times New Roman"/>
-          <w:szCs w:val="24"/>
-        </w:rPr>
-        <w:t xml:space="preserve"> файлы из папки </w:t>
-      </w:r>
-      <w:r>
-        <w:rPr>
-          <w:rFonts w:cs="Times New Roman"/>
-          <w:szCs w:val="24"/>
-          <w:lang w:val="en-US"/>
-        </w:rPr>
-        <w:t>Demonstration</w:t>
-      </w:r>
-      <w:r>
-        <w:rPr>
-          <w:rFonts w:cs="Times New Roman"/>
-          <w:szCs w:val="24"/>
-        </w:rPr>
-        <w:t xml:space="preserve"> </w:t>
-      </w:r>
-      <w:r>
-        <w:rPr>
-          <w:rFonts w:cs="Times New Roman"/>
-          <w:szCs w:val="24"/>
-        </w:rPr>
-        <w:t xml:space="preserve">на </w:t>
-      </w:r>
-      <w:r>
-        <w:rPr>
-          <w:rFonts w:cs="Times New Roman"/>
-          <w:szCs w:val="24"/>
-        </w:rPr>
-        <w:t>диске с файлами</w:t>
-      </w:r>
-      <w:r>
-        <w:rPr>
-          <w:rFonts w:cs="Times New Roman"/>
-          <w:szCs w:val="24"/>
-        </w:rPr>
-        <w:t xml:space="preserve"> </w:t>
-      </w:r>
-      <w:r>
-        <w:rPr>
-          <w:rFonts w:cs="Times New Roman"/>
-          <w:szCs w:val="24"/>
-        </w:rPr>
-        <w:t>проекта.</w:t>
-      </w:r>
-    </w:p>
-    <w:p>
-      <w:pPr>
         <w:spacing w:line="276" w:lineRule="auto"/>
         <w:ind w:firstLine="708"/>
         <w:rPr>
           <w:rFonts w:cs="Times New Roman"/>
-          <w:b/>
-        </w:rPr>
-      </w:pPr>
-      <w:bookmarkStart w:id="15" w:name="_Toc482219189"/>
-      <w:r>
-        <w:rPr>
-          <w:rFonts w:cs="Times New Roman"/>
-          <w:b/>
-          <w:szCs w:val="24"/>
-        </w:rPr>
-        <w:t xml:space="preserve">5.3. </w:t>
-      </w:r>
-      <w:r>
-        <w:rPr>
-          <w:rFonts w:cs="Times New Roman"/>
-          <w:b/>
-        </w:rPr>
-        <w:t>Порядок проведения испытаний</w:t>
-      </w:r>
-      <w:bookmarkEnd w:id="15"/>
-    </w:p>
-    <w:p>
-      <w:pPr>
-        <w:spacing w:line="276" w:lineRule="auto"/>
-        <w:ind w:firstLine="708"/>
-        <w:rPr>
-          <w:rFonts w:cs="Times New Roman"/>
         </w:rPr>
       </w:pPr>
       <w:r>
@@ -5056,8 +5054,10 @@
           <w:rFonts w:cs="Times New Roman"/>
           <w:lang w:val="en-US"/>
         </w:rPr>
-        <w:t>Demonstration</w:t>
-      </w:r>
+        <w:t>Test</w:t>
+      </w:r>
+      <w:bookmarkStart w:id="15" w:name="_GoBack"/>
+      <w:bookmarkEnd w:id="15"/>
       <w:r>
         <w:rPr>
           <w:rFonts w:cs="Times New Roman"/>
@@ -5118,7 +5118,7 @@
           <w:szCs w:val="24"/>
         </w:rPr>
       </w:pPr>
-      <w:bookmarkStart w:id="16" w:name="_Toc511173065"/>
+      <w:bookmarkStart w:id="16" w:name="_Toc511235093"/>
       <w:r>
         <w:rPr>
           <w:rFonts w:cs="Times New Roman"/>
@@ -5184,7 +5184,7 @@
           <w:sz w:val="24"/>
         </w:rPr>
       </w:pPr>
-      <w:bookmarkStart w:id="19" w:name="_Toc511173066"/>
+      <w:bookmarkStart w:id="19" w:name="_Toc511235094"/>
       <w:r>
         <w:rPr>
           <w:rFonts w:ascii="Times New Roman" w:hAnsi="Times New Roman" w:cs="Times New Roman"/>
@@ -5243,6 +5243,9 @@
         <w:jc w:val="center"/>
       </w:pPr>
       <w:r>
+        <w:rPr>
+          <w:noProof/>
+        </w:rPr>
         <w:drawing>
           <wp:inline distT="0" distB="0" distL="0" distR="0" wp14:anchorId="5A29D42A" wp14:editId="33CB36D2">
             <wp:extent cx="4453467" cy="1944608"/>
@@ -5282,6 +5285,20 @@
     </w:p>
     <w:p>
       <w:pPr>
+        <w:jc w:val="center"/>
+      </w:pPr>
+      <w:r>
+        <w:t xml:space="preserve">Рисунок 1. </w:t>
+      </w:r>
+      <w:r>
+        <w:t>Создание</w:t>
+      </w:r>
+      <w:r>
+        <w:t xml:space="preserve"> объекта гистограммной модели</w:t>
+      </w:r>
+    </w:p>
+    <w:p>
+      <w:pPr>
         <w:pStyle w:val="Heading2"/>
         <w:numPr>
           <w:ilvl w:val="1"/>
@@ -5294,7 +5311,7 @@
           <w:sz w:val="24"/>
         </w:rPr>
       </w:pPr>
-      <w:bookmarkStart w:id="20" w:name="_Toc511173067"/>
+      <w:bookmarkStart w:id="20" w:name="_Toc511235095"/>
       <w:r>
         <w:rPr>
           <w:rFonts w:ascii="Times New Roman" w:hAnsi="Times New Roman" w:cs="Times New Roman"/>
@@ -5328,6 +5345,9 @@
         <w:jc w:val="center"/>
       </w:pPr>
       <w:r>
+        <w:rPr>
+          <w:noProof/>
+        </w:rPr>
         <w:drawing>
           <wp:inline distT="0" distB="0" distL="0" distR="0" wp14:anchorId="65ABF522" wp14:editId="53F07DF4">
             <wp:extent cx="6119495" cy="521335"/>
@@ -5365,7 +5385,25 @@
         </w:drawing>
       </w:r>
     </w:p>
-    <w:p/>
+    <w:p>
+      <w:pPr>
+        <w:pStyle w:val="ListParagraph"/>
+        <w:spacing w:before="120" w:after="120" w:line="240" w:lineRule="auto"/>
+        <w:jc w:val="center"/>
+      </w:pPr>
+      <w:r>
+        <w:t xml:space="preserve">Рисунок 2. </w:t>
+      </w:r>
+      <w:r>
+        <w:t xml:space="preserve">Преобразование </w:t>
+      </w:r>
+      <w:r>
+        <w:t>картинок и текстов</w:t>
+      </w:r>
+      <w:r>
+        <w:t xml:space="preserve"> в гистограммный вид</w:t>
+      </w:r>
+    </w:p>
     <w:p>
       <w:pPr>
         <w:pStyle w:val="Heading2"/>
@@ -5380,7 +5418,7 @@
           <w:sz w:val="24"/>
         </w:rPr>
       </w:pPr>
-      <w:bookmarkStart w:id="22" w:name="_Toc511173068"/>
+      <w:bookmarkStart w:id="22" w:name="_Toc511235096"/>
       <w:r>
         <w:rPr>
           <w:rFonts w:ascii="Times New Roman" w:hAnsi="Times New Roman" w:cs="Times New Roman"/>
@@ -5450,7 +5488,89 @@
         <w:rPr>
           <w:lang w:val="en-US"/>
         </w:rPr>
-        <w:t>result.draw</w:t>
+        <w:t>result</w:t>
+      </w:r>
+      <w:r>
+        <w:t>.</w:t>
+      </w:r>
+      <w:r>
+        <w:rPr>
+          <w:lang w:val="en-US"/>
+        </w:rPr>
+        <w:t>draw</w:t>
+      </w:r>
+    </w:p>
+    <w:p>
+      <w:pPr>
+        <w:tabs>
+          <w:tab w:val="left" w:pos="4320"/>
+        </w:tabs>
+      </w:pPr>
+      <w:r>
+        <w:tab/>
+      </w:r>
+      <w:r>
+        <w:rPr>
+          <w:noProof/>
+        </w:rPr>
+        <w:drawing>
+          <wp:inline distT="0" distB="0" distL="0" distR="0" wp14:anchorId="56B6246C" wp14:editId="665703BC">
+            <wp:extent cx="6119495" cy="3416935"/>
+            <wp:effectExtent l="0" t="0" r="1905" b="0"/>
+            <wp:docPr id="4" name="Picture 4"/>
+            <wp:cNvGraphicFramePr>
+              <a:graphicFrameLocks xmlns:a="http://schemas.openxmlformats.org/drawingml/2006/main" noChangeAspect="1"/>
+            </wp:cNvGraphicFramePr>
+            <a:graphic xmlns:a="http://schemas.openxmlformats.org/drawingml/2006/main">
+              <a:graphicData uri="http://schemas.openxmlformats.org/drawingml/2006/picture">
+                <pic:pic xmlns:pic="http://schemas.openxmlformats.org/drawingml/2006/picture">
+                  <pic:nvPicPr>
+                    <pic:cNvPr id="4" name="Screen Shot 2018-04-11 at 18.11.21.png"/>
+                    <pic:cNvPicPr/>
+                  </pic:nvPicPr>
+                  <pic:blipFill>
+                    <a:blip r:embed="rId12">
+                      <a:extLst>
+                        <a:ext uri="{28A0092B-C50C-407E-A947-70E740481C1C}">
+                          <a14:useLocalDpi xmlns:a14="http://schemas.microsoft.com/office/drawing/2010/main" val="0"/>
+                        </a:ext>
+                      </a:extLst>
+                    </a:blip>
+                    <a:stretch>
+                      <a:fillRect/>
+                    </a:stretch>
+                  </pic:blipFill>
+                  <pic:spPr>
+                    <a:xfrm>
+                      <a:off x="0" y="0"/>
+                      <a:ext cx="6119495" cy="3416935"/>
+                    </a:xfrm>
+                    <a:prstGeom prst="rect">
+                      <a:avLst/>
+                    </a:prstGeom>
+                  </pic:spPr>
+                </pic:pic>
+              </a:graphicData>
+            </a:graphic>
+          </wp:inline>
+        </w:drawing>
+      </w:r>
+    </w:p>
+    <w:p>
+      <w:pPr>
+        <w:tabs>
+          <w:tab w:val="left" w:pos="4320"/>
+        </w:tabs>
+        <w:jc w:val="center"/>
+      </w:pPr>
+      <w:r>
+        <w:t>Рисунок 3.</w:t>
+      </w:r>
+      <w:r>
+        <w:t xml:space="preserve"> </w:t>
+      </w:r>
+      <w:r>
+        <w:t>Формирование элементного высказывания из элементного запроса пользователя</w:t>
       </w:r>
     </w:p>
     <w:p>
@@ -5472,7 +5592,7 @@
           <w:sz w:val="24"/>
         </w:rPr>
       </w:pPr>
-      <w:bookmarkStart w:id="24" w:name="_Toc511173069"/>
+      <w:bookmarkStart w:id="24" w:name="_Toc511235097"/>
       <w:r>
         <w:rPr>
           <w:rFonts w:ascii="Times New Roman" w:hAnsi="Times New Roman" w:cs="Times New Roman"/>
@@ -5537,55 +5657,7 @@
         <w:rPr>
           <w:lang w:val="en-US"/>
         </w:rPr>
-        <w:t>val newQ</w:t>
-      </w:r>
-      <w:r>
-        <w:rPr>
-          <w:lang w:val="en-US"/>
-        </w:rPr>
-        <w:t>uery</w:t>
-      </w:r>
-      <w:r>
-        <w:rPr>
-          <w:lang w:val="en-US"/>
-        </w:rPr>
-        <w:t xml:space="preserve"> = Query(q</w:t>
-      </w:r>
-      <w:r>
-        <w:rPr>
-          <w:lang w:val="en-US"/>
-        </w:rPr>
-        <w:t>uery</w:t>
-      </w:r>
-      <w:r>
-        <w:rPr>
-          <w:lang w:val="en-US"/>
-        </w:rPr>
-        <w:t>.injectHistogram(</w:t>
-      </w:r>
-      <w:r>
-        <w:rPr>
-          <w:lang w:val="en-US"/>
-        </w:rPr>
-        <w:t>imagesHists("</w:t>
-      </w:r>
-      <w:r>
-        <w:rPr>
-          <w:lang w:val="en-US"/>
-        </w:rPr>
-        <w:t>sea</w:t>
-      </w:r>
-      <w:r>
-        <w:rPr>
-          <w:lang w:val="en-US"/>
-        </w:rPr>
-        <w:t>")</w:t>
-      </w:r>
-      <w:r>
-        <w:rPr>
-          <w:lang w:val="en-US"/>
-        </w:rPr>
-        <w:t>))</w:t>
+        <w:t>val newQuery = new Query(query.injectHistogram(imagesHists("sea")))</w:t>
       </w:r>
     </w:p>
     <w:p>
@@ -5598,19 +5670,8 @@
         <w:rPr>
           <w:lang w:val="en-US"/>
         </w:rPr>
-        <w:t xml:space="preserve">val result = </w:t>
-      </w:r>
-      <w:r>
-        <w:rPr>
-          <w:lang w:val="en-US"/>
-        </w:rPr>
-        <w:t>newQ</w:t>
-      </w:r>
-      <w:r>
-        <w:rPr>
-          <w:lang w:val="en-US"/>
-        </w:rPr>
-        <w:t>uery.execute(imagesHists("tiger")).left.get</w:t>
+        <w:lastRenderedPageBreak/>
+        <w:t>val result = newQuery.execute(imagesHists("tiger")).left.get</w:t>
       </w:r>
     </w:p>
     <w:p>
@@ -5628,6 +5689,66 @@
           <w:lang w:val="en-US"/>
         </w:rPr>
         <w:t>draw</w:t>
+      </w:r>
+      <w:r>
+        <w:rPr>
+          <w:noProof/>
+        </w:rPr>
+        <w:drawing>
+          <wp:inline distT="0" distB="0" distL="0" distR="0" wp14:anchorId="481B89D9" wp14:editId="4855CAC6">
+            <wp:extent cx="6119495" cy="3466465"/>
+            <wp:effectExtent l="0" t="0" r="1905" b="635"/>
+            <wp:docPr id="11" name="Picture 11"/>
+            <wp:cNvGraphicFramePr>
+              <a:graphicFrameLocks xmlns:a="http://schemas.openxmlformats.org/drawingml/2006/main" noChangeAspect="1"/>
+            </wp:cNvGraphicFramePr>
+            <a:graphic xmlns:a="http://schemas.openxmlformats.org/drawingml/2006/main">
+              <a:graphicData uri="http://schemas.openxmlformats.org/drawingml/2006/picture">
+                <pic:pic xmlns:pic="http://schemas.openxmlformats.org/drawingml/2006/picture">
+                  <pic:nvPicPr>
+                    <pic:cNvPr id="11" name="Screen Shot 2018-04-11 at 18.20.07.png"/>
+                    <pic:cNvPicPr/>
+                  </pic:nvPicPr>
+                  <pic:blipFill>
+                    <a:blip r:embed="rId13">
+                      <a:extLst>
+                        <a:ext uri="{28A0092B-C50C-407E-A947-70E740481C1C}">
+                          <a14:useLocalDpi xmlns:a14="http://schemas.microsoft.com/office/drawing/2010/main" val="0"/>
+                        </a:ext>
+                      </a:extLst>
+                    </a:blip>
+                    <a:stretch>
+                      <a:fillRect/>
+                    </a:stretch>
+                  </pic:blipFill>
+                  <pic:spPr>
+                    <a:xfrm>
+                      <a:off x="0" y="0"/>
+                      <a:ext cx="6119495" cy="3466465"/>
+                    </a:xfrm>
+                    <a:prstGeom prst="rect">
+                      <a:avLst/>
+                    </a:prstGeom>
+                  </pic:spPr>
+                </pic:pic>
+              </a:graphicData>
+            </a:graphic>
+          </wp:inline>
+        </w:drawing>
+      </w:r>
+    </w:p>
+    <w:p>
+      <w:pPr>
+        <w:jc w:val="center"/>
+      </w:pPr>
+      <w:r>
+        <w:t>Рисунок 4.</w:t>
+      </w:r>
+      <w:r>
+        <w:t xml:space="preserve"> </w:t>
+      </w:r>
+      <w:r>
+        <w:t>Формирование гистограммного высказывания из элементного с учетом гистограммы данных</w:t>
       </w:r>
     </w:p>
     <w:p>
@@ -5649,7 +5770,7 @@
           <w:sz w:val="24"/>
         </w:rPr>
       </w:pPr>
-      <w:bookmarkStart w:id="25" w:name="_Toc511173070"/>
+      <w:bookmarkStart w:id="25" w:name="_Toc511235098"/>
       <w:r>
         <w:rPr>
           <w:rFonts w:ascii="Times New Roman" w:hAnsi="Times New Roman" w:cs="Times New Roman"/>
@@ -5680,54 +5801,34 @@
       <w:bookmarkEnd w:id="25"/>
     </w:p>
     <w:p>
-      <w:pPr>
-        <w:rPr>
-          <w:lang w:val="en-US"/>
-        </w:rPr>
-      </w:pPr>
       <w:r>
         <w:t>Исполним</w:t>
       </w:r>
       <w:r>
-        <w:rPr>
-          <w:lang w:val="en-US"/>
-        </w:rPr>
         <w:t xml:space="preserve"> </w:t>
       </w:r>
       <w:r>
         <w:t>ячейку</w:t>
       </w:r>
       <w:r>
-        <w:rPr>
-          <w:lang w:val="en-US"/>
-        </w:rPr>
         <w:t xml:space="preserve"> </w:t>
       </w:r>
       <w:r>
         <w:t>со</w:t>
       </w:r>
       <w:r>
-        <w:rPr>
-          <w:lang w:val="en-US"/>
-        </w:rPr>
         <w:t xml:space="preserve"> </w:t>
       </w:r>
       <w:r>
         <w:t>следующим</w:t>
       </w:r>
       <w:r>
-        <w:rPr>
-          <w:lang w:val="en-US"/>
-        </w:rPr>
         <w:t xml:space="preserve"> </w:t>
       </w:r>
       <w:r>
         <w:t>кодом</w:t>
       </w:r>
       <w:r>
-        <w:rPr>
-          <w:lang w:val="en-US"/>
-        </w:rPr>
         <w:t xml:space="preserve">: </w:t>
       </w:r>
     </w:p>
@@ -5741,97 +5842,90 @@
         <w:rPr>
           <w:lang w:val="en-US"/>
         </w:rPr>
-        <w:t>val newQ</w:t>
-      </w:r>
-      <w:r>
-        <w:rPr>
-          <w:lang w:val="en-US"/>
-        </w:rPr>
-        <w:t>uery</w:t>
-      </w:r>
-      <w:r>
-        <w:rPr>
-          <w:lang w:val="en-US"/>
-        </w:rPr>
-        <w:t xml:space="preserve"> = Query(q</w:t>
-      </w:r>
-      <w:r>
-        <w:rPr>
-          <w:lang w:val="en-US"/>
-        </w:rPr>
-        <w:t>uery</w:t>
-      </w:r>
-      <w:r>
-        <w:rPr>
-          <w:lang w:val="en-US"/>
-        </w:rPr>
-        <w:t>.injectHistogram(</w:t>
-      </w:r>
-      <w:r>
-        <w:rPr>
-          <w:lang w:val="en-US"/>
-        </w:rPr>
-        <w:t>imagesHists("</w:t>
-      </w:r>
-      <w:r>
-        <w:rPr>
-          <w:lang w:val="en-US"/>
-        </w:rPr>
-        <w:t>sea</w:t>
-      </w:r>
-      <w:r>
-        <w:rPr>
-          <w:lang w:val="en-US"/>
-        </w:rPr>
-        <w:t>")</w:t>
-      </w:r>
-      <w:r>
-        <w:rPr>
-          <w:lang w:val="en-US"/>
-        </w:rPr>
-        <w:t>))</w:t>
+        <w:t>val result = imagesHists("sea") + imagesHists("tiger")</w:t>
       </w:r>
     </w:p>
     <w:p>
-      <w:pPr>
+      <w:r>
         <w:rPr>
           <w:lang w:val="en-US"/>
         </w:rPr>
-      </w:pPr>
-      <w:r>
-        <w:rPr>
-          <w:lang w:val="en-US"/>
-        </w:rPr>
-        <w:t xml:space="preserve">val result = </w:t>
-      </w:r>
-      <w:r>
-        <w:rPr>
-          <w:lang w:val="en-US"/>
-        </w:rPr>
-        <w:t>newQ</w:t>
-      </w:r>
-      <w:r>
-        <w:rPr>
-          <w:lang w:val="en-US"/>
-        </w:rPr>
-        <w:t>uery.execute(imagesHists("tiger")).left.get</w:t>
+        <w:t>result.draw</w:t>
+      </w:r>
+      <w:r>
+        <w:t xml:space="preserve"> </w:t>
       </w:r>
     </w:p>
     <w:p>
-      <w:r>
+      <w:pPr>
+        <w:jc w:val="center"/>
         <w:rPr>
           <w:lang w:val="en-US"/>
         </w:rPr>
-        <w:t>result</w:t>
-      </w:r>
-      <w:r>
-        <w:t>.</w:t>
-      </w:r>
-      <w:r>
-        <w:rPr>
-          <w:lang w:val="en-US"/>
-        </w:rPr>
-        <w:t>draw</w:t>
+      </w:pPr>
+      <w:r>
+        <w:rPr>
+          <w:noProof/>
+        </w:rPr>
+        <w:lastRenderedPageBreak/>
+        <w:drawing>
+          <wp:inline distT="0" distB="0" distL="0" distR="0" wp14:anchorId="3538F476" wp14:editId="1EE12719">
+            <wp:extent cx="4525156" cy="2591505"/>
+            <wp:effectExtent l="0" t="0" r="0" b="0"/>
+            <wp:docPr id="10" name="Picture 10"/>
+            <wp:cNvGraphicFramePr>
+              <a:graphicFrameLocks xmlns:a="http://schemas.openxmlformats.org/drawingml/2006/main" noChangeAspect="1"/>
+            </wp:cNvGraphicFramePr>
+            <a:graphic xmlns:a="http://schemas.openxmlformats.org/drawingml/2006/main">
+              <a:graphicData uri="http://schemas.openxmlformats.org/drawingml/2006/picture">
+                <pic:pic xmlns:pic="http://schemas.openxmlformats.org/drawingml/2006/picture">
+                  <pic:nvPicPr>
+                    <pic:cNvPr id="10" name="Screen Shot 2018-04-11 at 18.20.20.png"/>
+                    <pic:cNvPicPr/>
+                  </pic:nvPicPr>
+                  <pic:blipFill>
+                    <a:blip r:embed="rId14">
+                      <a:extLst>
+                        <a:ext uri="{28A0092B-C50C-407E-A947-70E740481C1C}">
+                          <a14:useLocalDpi xmlns:a14="http://schemas.microsoft.com/office/drawing/2010/main" val="0"/>
+                        </a:ext>
+                      </a:extLst>
+                    </a:blip>
+                    <a:stretch>
+                      <a:fillRect/>
+                    </a:stretch>
+                  </pic:blipFill>
+                  <pic:spPr>
+                    <a:xfrm>
+                      <a:off x="0" y="0"/>
+                      <a:ext cx="4527833" cy="2593038"/>
+                    </a:xfrm>
+                    <a:prstGeom prst="rect">
+                      <a:avLst/>
+                    </a:prstGeom>
+                  </pic:spPr>
+                </pic:pic>
+              </a:graphicData>
+            </a:graphic>
+          </wp:inline>
+        </w:drawing>
+      </w:r>
+    </w:p>
+    <w:p>
+      <w:pPr>
+        <w:jc w:val="center"/>
+      </w:pPr>
+      <w:r>
+        <w:t>Рисунок 5.</w:t>
+      </w:r>
+      <w:r>
+        <w:t xml:space="preserve"> </w:t>
+      </w:r>
+      <w:r>
+        <w:t>Вычисление значения гистограммного высказывани</w:t>
+      </w:r>
+      <w:r>
+        <w:t>я с применением операций</w:t>
       </w:r>
     </w:p>
     <w:p>
@@ -5853,7 +5947,7 @@
           <w:sz w:val="24"/>
         </w:rPr>
       </w:pPr>
-      <w:bookmarkStart w:id="26" w:name="_Toc511173071"/>
+      <w:bookmarkStart w:id="26" w:name="_Toc511235099"/>
       <w:r>
         <w:rPr>
           <w:rFonts w:ascii="Times New Roman" w:hAnsi="Times New Roman" w:cs="Times New Roman"/>
@@ -5866,11 +5960,6 @@
       <w:bookmarkEnd w:id="26"/>
     </w:p>
     <w:p>
-      <w:pPr>
-        <w:rPr>
-          <w:lang w:val="en-US"/>
-        </w:rPr>
-      </w:pPr>
       <w:r>
         <w:t>Исполним</w:t>
       </w:r>
@@ -5903,21 +5992,92 @@
       </w:r>
     </w:p>
     <w:p>
-      <w:pPr>
+      <w:r>
         <w:rPr>
           <w:lang w:val="en-US"/>
         </w:rPr>
-      </w:pPr>
+        <w:t>result</w:t>
+      </w:r>
+      <w:r>
+        <w:t>(</w:t>
+      </w:r>
       <w:r>
         <w:rPr>
           <w:lang w:val="en-US"/>
         </w:rPr>
-        <w:t>result(Blue)</w:t>
+        <w:t>Blue</w:t>
+      </w:r>
+      <w:r>
+        <w:t>)</w:t>
       </w:r>
     </w:p>
     <w:p>
-      <w:r>
-        <w:lastRenderedPageBreak/>
+      <w:pPr>
+        <w:jc w:val="center"/>
+      </w:pPr>
+      <w:r>
+        <w:rPr>
+          <w:noProof/>
+        </w:rPr>
+        <w:drawing>
+          <wp:inline distT="0" distB="0" distL="0" distR="0" wp14:anchorId="6C92092C" wp14:editId="3976D2EC">
+            <wp:extent cx="4495800" cy="914400"/>
+            <wp:effectExtent l="0" t="0" r="0" b="0"/>
+            <wp:docPr id="8" name="Picture 8"/>
+            <wp:cNvGraphicFramePr>
+              <a:graphicFrameLocks xmlns:a="http://schemas.openxmlformats.org/drawingml/2006/main" noChangeAspect="1"/>
+            </wp:cNvGraphicFramePr>
+            <a:graphic xmlns:a="http://schemas.openxmlformats.org/drawingml/2006/main">
+              <a:graphicData uri="http://schemas.openxmlformats.org/drawingml/2006/picture">
+                <pic:pic xmlns:pic="http://schemas.openxmlformats.org/drawingml/2006/picture">
+                  <pic:nvPicPr>
+                    <pic:cNvPr id="8" name="Screen Shot 2018-04-11 at 18.20.30.png"/>
+                    <pic:cNvPicPr/>
+                  </pic:nvPicPr>
+                  <pic:blipFill>
+                    <a:blip r:embed="rId15">
+                      <a:extLst>
+                        <a:ext uri="{28A0092B-C50C-407E-A947-70E740481C1C}">
+                          <a14:useLocalDpi xmlns:a14="http://schemas.microsoft.com/office/drawing/2010/main" val="0"/>
+                        </a:ext>
+                      </a:extLst>
+                    </a:blip>
+                    <a:stretch>
+                      <a:fillRect/>
+                    </a:stretch>
+                  </pic:blipFill>
+                  <pic:spPr>
+                    <a:xfrm>
+                      <a:off x="0" y="0"/>
+                      <a:ext cx="4495800" cy="914400"/>
+                    </a:xfrm>
+                    <a:prstGeom prst="rect">
+                      <a:avLst/>
+                    </a:prstGeom>
+                  </pic:spPr>
+                </pic:pic>
+              </a:graphicData>
+            </a:graphic>
+          </wp:inline>
+        </w:drawing>
+      </w:r>
+    </w:p>
+    <w:p>
+      <w:pPr>
+        <w:jc w:val="center"/>
+      </w:pPr>
+      <w:r>
+        <w:t>Рисунок 6.</w:t>
+      </w:r>
+      <w:r>
+        <w:t xml:space="preserve"> </w:t>
+      </w:r>
+      <w:r>
+        <w:t>Вычисление показателя присутствия элементов из полученного значения гистограммного высказывания</w:t>
+      </w:r>
+    </w:p>
+    <w:p>
+      <w:r>
         <w:t>Убедимся, что выведенное число соответствует присутствию синего в гистограмме.</w:t>
       </w:r>
     </w:p>
@@ -5935,7 +6095,7 @@
           <w:sz w:val="24"/>
         </w:rPr>
       </w:pPr>
-      <w:bookmarkStart w:id="27" w:name="_Toc511173072"/>
+      <w:bookmarkStart w:id="27" w:name="_Toc511235100"/>
       <w:r>
         <w:rPr>
           <w:rFonts w:ascii="Times New Roman" w:hAnsi="Times New Roman" w:cs="Times New Roman"/>
@@ -5948,11 +6108,6 @@
       <w:bookmarkEnd w:id="27"/>
     </w:p>
     <w:p>
-      <w:pPr>
-        <w:rPr>
-          <w:lang w:val="en-US"/>
-        </w:rPr>
-      </w:pPr>
       <w:r>
         <w:t>Исполним</w:t>
       </w:r>
@@ -5995,6 +6150,75 @@
           <w:lang w:val="en-US"/>
         </w:rPr>
         <w:t>imagesHists("sea") similar imagesHists("tiger")</w:t>
+      </w:r>
+    </w:p>
+    <w:p>
+      <w:pPr>
+        <w:jc w:val="center"/>
+        <w:rPr>
+          <w:lang w:val="en-US"/>
+        </w:rPr>
+      </w:pPr>
+      <w:r>
+        <w:rPr>
+          <w:noProof/>
+          <w:lang w:val="en-US"/>
+        </w:rPr>
+        <w:drawing>
+          <wp:inline distT="0" distB="0" distL="0" distR="0" wp14:anchorId="3F00C86B" wp14:editId="34158AA2">
+            <wp:extent cx="5372100" cy="927100"/>
+            <wp:effectExtent l="0" t="0" r="0" b="0"/>
+            <wp:docPr id="6" name="Picture 6"/>
+            <wp:cNvGraphicFramePr>
+              <a:graphicFrameLocks xmlns:a="http://schemas.openxmlformats.org/drawingml/2006/main" noChangeAspect="1"/>
+            </wp:cNvGraphicFramePr>
+            <a:graphic xmlns:a="http://schemas.openxmlformats.org/drawingml/2006/main">
+              <a:graphicData uri="http://schemas.openxmlformats.org/drawingml/2006/picture">
+                <pic:pic xmlns:pic="http://schemas.openxmlformats.org/drawingml/2006/picture">
+                  <pic:nvPicPr>
+                    <pic:cNvPr id="6" name="Screen Shot 2018-04-11 at 18.20.37.png"/>
+                    <pic:cNvPicPr/>
+                  </pic:nvPicPr>
+                  <pic:blipFill>
+                    <a:blip r:embed="rId16">
+                      <a:extLst>
+                        <a:ext uri="{28A0092B-C50C-407E-A947-70E740481C1C}">
+                          <a14:useLocalDpi xmlns:a14="http://schemas.microsoft.com/office/drawing/2010/main" val="0"/>
+                        </a:ext>
+                      </a:extLst>
+                    </a:blip>
+                    <a:stretch>
+                      <a:fillRect/>
+                    </a:stretch>
+                  </pic:blipFill>
+                  <pic:spPr>
+                    <a:xfrm>
+                      <a:off x="0" y="0"/>
+                      <a:ext cx="5372100" cy="927100"/>
+                    </a:xfrm>
+                    <a:prstGeom prst="rect">
+                      <a:avLst/>
+                    </a:prstGeom>
+                  </pic:spPr>
+                </pic:pic>
+              </a:graphicData>
+            </a:graphic>
+          </wp:inline>
+        </w:drawing>
+      </w:r>
+    </w:p>
+    <w:p>
+      <w:pPr>
+        <w:jc w:val="center"/>
+      </w:pPr>
+      <w:r>
+        <w:t>Рисунок 7.</w:t>
+      </w:r>
+      <w:r>
+        <w:t xml:space="preserve"> </w:t>
+      </w:r>
+      <w:r>
+        <w:t>Вычисление показателя схожести между данными по их гистограммам</w:t>
       </w:r>
     </w:p>
     <w:p>
@@ -6016,7 +6240,7 @@
           <w:sz w:val="24"/>
         </w:rPr>
       </w:pPr>
-      <w:bookmarkStart w:id="28" w:name="_Toc511173073"/>
+      <w:bookmarkStart w:id="28" w:name="_Toc511235101"/>
       <w:r>
         <w:rPr>
           <w:rFonts w:ascii="Times New Roman" w:hAnsi="Times New Roman" w:cs="Times New Roman"/>
@@ -6024,6 +6248,7 @@
           <w:color w:val="auto"/>
           <w:sz w:val="24"/>
         </w:rPr>
+        <w:lastRenderedPageBreak/>
         <w:t>Сохранение гистограмм данных после преобразовани</w:t>
       </w:r>
       <w:r>
@@ -6079,7 +6304,13 @@
         <w:rPr>
           <w:lang w:val="en-US"/>
         </w:rPr>
-        <w:t>import io.circe.syntax._</w:t>
+        <w:t>import ru.hse.se.ba.danilin.paul.histo</w:t>
+      </w:r>
+      <w:r>
+        <w:rPr>
+          <w:lang w:val="en-US"/>
+        </w:rPr>
+        <w:t>gram_model.histogram.Implicits._</w:t>
       </w:r>
     </w:p>
     <w:p>
@@ -6092,7 +6323,7 @@
         <w:rPr>
           <w:lang w:val="en-US"/>
         </w:rPr>
-        <w:t>import ru.hse.se.ba.danilin.paul.histogram_model.histogram.Implicits._</w:t>
+        <w:t>import org.json4s.native.Serialization.{write, read =&gt; readJson}</w:t>
       </w:r>
     </w:p>
     <w:p>
@@ -6105,7 +6336,7 @@
         <w:rPr>
           <w:lang w:val="en-US"/>
         </w:rPr>
-        <w:t>val json = result.asJson</w:t>
+        <w:t>val json = write(result)</w:t>
       </w:r>
     </w:p>
     <w:p>
@@ -6122,13 +6353,116 @@
       </w:r>
     </w:p>
     <w:p>
-      <w:r>
-        <w:t>writer.write(json.spaces2)</w:t>
+      <w:pPr>
+        <w:rPr>
+          <w:lang w:val="en-US"/>
+        </w:rPr>
+      </w:pPr>
+      <w:r>
+        <w:rPr>
+          <w:lang w:val="en-US"/>
+        </w:rPr>
+        <w:t>writer.write(json)</w:t>
       </w:r>
     </w:p>
     <w:p>
-      <w:r>
-        <w:t>writer.close()</w:t>
+      <w:pPr>
+        <w:rPr>
+          <w:lang w:val="en-US"/>
+        </w:rPr>
+      </w:pPr>
+      <w:r>
+        <w:rPr>
+          <w:lang w:val="en-US"/>
+        </w:rPr>
+        <w:t>writer</w:t>
+      </w:r>
+      <w:r>
+        <w:rPr>
+          <w:lang w:val="en-US"/>
+        </w:rPr>
+        <w:t>.</w:t>
+      </w:r>
+      <w:r>
+        <w:rPr>
+          <w:lang w:val="en-US"/>
+        </w:rPr>
+        <w:t>close</w:t>
+      </w:r>
+      <w:r>
+        <w:rPr>
+          <w:lang w:val="en-US"/>
+        </w:rPr>
+        <w:t>()</w:t>
+      </w:r>
+    </w:p>
+    <w:p>
+      <w:pPr>
+        <w:jc w:val="center"/>
+        <w:rPr>
+          <w:lang w:val="en-US"/>
+        </w:rPr>
+      </w:pPr>
+      <w:r>
+        <w:rPr>
+          <w:noProof/>
+          <w:lang w:val="en-US"/>
+        </w:rPr>
+        <w:drawing>
+          <wp:inline distT="0" distB="0" distL="0" distR="0" wp14:anchorId="04AD0B78" wp14:editId="4E39A95C">
+            <wp:extent cx="6119495" cy="2287905"/>
+            <wp:effectExtent l="0" t="0" r="1905" b="0"/>
+            <wp:docPr id="5" name="Picture 5"/>
+            <wp:cNvGraphicFramePr>
+              <a:graphicFrameLocks xmlns:a="http://schemas.openxmlformats.org/drawingml/2006/main" noChangeAspect="1"/>
+            </wp:cNvGraphicFramePr>
+            <a:graphic xmlns:a="http://schemas.openxmlformats.org/drawingml/2006/main">
+              <a:graphicData uri="http://schemas.openxmlformats.org/drawingml/2006/picture">
+                <pic:pic xmlns:pic="http://schemas.openxmlformats.org/drawingml/2006/picture">
+                  <pic:nvPicPr>
+                    <pic:cNvPr id="5" name="Screen Shot 2018-04-11 at 18.20.42.png"/>
+                    <pic:cNvPicPr/>
+                  </pic:nvPicPr>
+                  <pic:blipFill>
+                    <a:blip r:embed="rId17">
+                      <a:extLst>
+                        <a:ext uri="{28A0092B-C50C-407E-A947-70E740481C1C}">
+                          <a14:useLocalDpi xmlns:a14="http://schemas.microsoft.com/office/drawing/2010/main" val="0"/>
+                        </a:ext>
+                      </a:extLst>
+                    </a:blip>
+                    <a:stretch>
+                      <a:fillRect/>
+                    </a:stretch>
+                  </pic:blipFill>
+                  <pic:spPr>
+                    <a:xfrm>
+                      <a:off x="0" y="0"/>
+                      <a:ext cx="6119495" cy="2287905"/>
+                    </a:xfrm>
+                    <a:prstGeom prst="rect">
+                      <a:avLst/>
+                    </a:prstGeom>
+                  </pic:spPr>
+                </pic:pic>
+              </a:graphicData>
+            </a:graphic>
+          </wp:inline>
+        </w:drawing>
+      </w:r>
+    </w:p>
+    <w:p>
+      <w:pPr>
+        <w:jc w:val="center"/>
+      </w:pPr>
+      <w:r>
+        <w:t>Рисунок 8.</w:t>
+      </w:r>
+      <w:r>
+        <w:t xml:space="preserve"> </w:t>
+      </w:r>
+      <w:r>
+        <w:t>Сохранение гистограмм данных после преобразования</w:t>
       </w:r>
     </w:p>
     <w:p>
@@ -6150,7 +6484,7 @@
           <w:sz w:val="24"/>
         </w:rPr>
       </w:pPr>
-      <w:bookmarkStart w:id="29" w:name="_Toc511173074"/>
+      <w:bookmarkStart w:id="29" w:name="_Toc511235102"/>
       <w:r>
         <w:rPr>
           <w:rFonts w:ascii="Times New Roman" w:hAnsi="Times New Roman" w:cs="Times New Roman"/>
@@ -6223,56 +6557,122 @@
       </w:r>
     </w:p>
     <w:p>
-      <w:pPr>
+      <w:r>
         <w:rPr>
           <w:lang w:val="en-US"/>
         </w:rPr>
-      </w:pPr>
+        <w:t>writer</w:t>
+      </w:r>
+      <w:r>
+        <w:t>.</w:t>
+      </w:r>
       <w:r>
         <w:rPr>
           <w:lang w:val="en-US"/>
         </w:rPr>
-        <w:t>writer.close()</w:t>
+        <w:t>close</w:t>
+      </w:r>
+      <w:r>
+        <w:t>()</w:t>
       </w:r>
     </w:p>
     <w:p>
-      <w:r>
-        <w:t>Проверим, что файл сохранился.</w:t>
+      <w:pPr>
+        <w:jc w:val="center"/>
+      </w:pPr>
+      <w:r>
+        <w:rPr>
+          <w:noProof/>
+        </w:rPr>
+        <w:drawing>
+          <wp:inline distT="0" distB="0" distL="0" distR="0" wp14:anchorId="32A6950C" wp14:editId="4E6471E6">
+            <wp:extent cx="6119495" cy="1191895"/>
+            <wp:effectExtent l="0" t="0" r="1905" b="1905"/>
+            <wp:docPr id="2" name="Picture 2"/>
+            <wp:cNvGraphicFramePr>
+              <a:graphicFrameLocks xmlns:a="http://schemas.openxmlformats.org/drawingml/2006/main" noChangeAspect="1"/>
+            </wp:cNvGraphicFramePr>
+            <a:graphic xmlns:a="http://schemas.openxmlformats.org/drawingml/2006/main">
+              <a:graphicData uri="http://schemas.openxmlformats.org/drawingml/2006/picture">
+                <pic:pic xmlns:pic="http://schemas.openxmlformats.org/drawingml/2006/picture">
+                  <pic:nvPicPr>
+                    <pic:cNvPr id="2" name="Screen Shot 2018-04-11 at 18.20.49.png"/>
+                    <pic:cNvPicPr/>
+                  </pic:nvPicPr>
+                  <pic:blipFill>
+                    <a:blip r:embed="rId18">
+                      <a:extLst>
+                        <a:ext uri="{28A0092B-C50C-407E-A947-70E740481C1C}">
+                          <a14:useLocalDpi xmlns:a14="http://schemas.microsoft.com/office/drawing/2010/main" val="0"/>
+                        </a:ext>
+                      </a:extLst>
+                    </a:blip>
+                    <a:stretch>
+                      <a:fillRect/>
+                    </a:stretch>
+                  </pic:blipFill>
+                  <pic:spPr>
+                    <a:xfrm>
+                      <a:off x="0" y="0"/>
+                      <a:ext cx="6119495" cy="1191895"/>
+                    </a:xfrm>
+                    <a:prstGeom prst="rect">
+                      <a:avLst/>
+                    </a:prstGeom>
+                  </pic:spPr>
+                </pic:pic>
+              </a:graphicData>
+            </a:graphic>
+          </wp:inline>
+        </w:drawing>
       </w:r>
     </w:p>
     <w:p>
       <w:pPr>
-        <w:pStyle w:val="Heading2"/>
-        <w:ind w:left="750"/>
+        <w:jc w:val="center"/>
+      </w:pPr>
+      <w:r>
+        <w:t>Рисунок 9.</w:t>
+      </w:r>
+      <w:r>
+        <w:t xml:space="preserve"> </w:t>
+      </w:r>
+      <w:r>
+        <w:t>Сохранение результата вычисления показателя присутствия и схожести</w:t>
+      </w:r>
+    </w:p>
+    <w:p>
+      <w:pPr>
+        <w:rPr>
+          <w:rFonts w:cs="Times New Roman"/>
+          <w:b/>
+        </w:rPr>
+      </w:pPr>
+      <w:r>
+        <w:t>Проверим, что файл сохранился.</w:t>
+      </w:r>
+      <w:r>
+        <w:rPr>
+          <w:rFonts w:cs="Times New Roman"/>
+          <w:szCs w:val="24"/>
+        </w:rPr>
+        <w:br w:type="page"/>
+      </w:r>
+    </w:p>
+    <w:p>
+      <w:pPr>
+        <w:pStyle w:val="Heading1"/>
+        <w:ind w:left="720" w:firstLine="696"/>
+        <w:jc w:val="center"/>
         <w:rPr>
           <w:rFonts w:ascii="Times New Roman" w:hAnsi="Times New Roman" w:cs="Times New Roman"/>
           <w:b/>
           <w:color w:val="auto"/>
-          <w:sz w:val="24"/>
-        </w:rPr>
-      </w:pPr>
-      <w:r>
-        <w:rPr>
-          <w:rFonts w:cs="Times New Roman"/>
-          <w:szCs w:val="24"/>
-        </w:rPr>
-        <w:br w:type="page"/>
-      </w:r>
-    </w:p>
-    <w:p>
-      <w:pPr>
-        <w:pStyle w:val="Heading1"/>
-        <w:ind w:left="720" w:firstLine="696"/>
-        <w:jc w:val="center"/>
-        <w:rPr>
-          <w:rFonts w:ascii="Times New Roman" w:hAnsi="Times New Roman" w:cs="Times New Roman"/>
-          <w:b/>
-          <w:color w:val="auto"/>
         </w:rPr>
       </w:pPr>
       <w:bookmarkStart w:id="31" w:name="_Toc451986424"/>
       <w:bookmarkStart w:id="32" w:name="_Toc452128966"/>
-      <w:bookmarkStart w:id="33" w:name="_Toc511173075"/>
+      <w:bookmarkStart w:id="33" w:name="_Toc511235103"/>
       <w:r>
         <w:rPr>
           <w:rFonts w:ascii="Times New Roman" w:hAnsi="Times New Roman" w:cs="Times New Roman"/>
@@ -6568,7 +6968,6 @@
         <w:rPr>
           <w:rFonts w:cs="Times New Roman"/>
           <w:szCs w:val="24"/>
-          <w:lang w:val="en-GB"/>
         </w:rPr>
         <w:br w:type="page"/>
       </w:r>
@@ -6582,7 +6981,7 @@
           <w:b/>
         </w:rPr>
       </w:pPr>
-      <w:bookmarkStart w:id="35" w:name="_Toc511173076"/>
+      <w:bookmarkStart w:id="35" w:name="_Toc511235104"/>
       <w:r>
         <w:rPr>
           <w:rFonts w:ascii="Times New Roman" w:hAnsi="Times New Roman" w:cs="Times New Roman"/>
@@ -6819,8 +7218,8 @@
           <w:szCs w:val="24"/>
         </w:rPr>
         <w:sectPr>
-          <w:headerReference w:type="default" r:id="rId12"/>
-          <w:footerReference w:type="default" r:id="rId13"/>
+          <w:headerReference w:type="default" r:id="rId19"/>
+          <w:footerReference w:type="default" r:id="rId20"/>
           <w:pgSz w:w="11906" w:h="16838"/>
           <w:pgMar w:top="1134" w:right="851" w:bottom="1134" w:left="1418" w:header="709" w:footer="709" w:gutter="0"/>
           <w:pgNumType w:start="1"/>
@@ -12900,7 +13299,7 @@
       </w:pPr>
     </w:p>
     <w:sectPr>
-      <w:headerReference w:type="first" r:id="rId14"/>
+      <w:headerReference w:type="first" r:id="rId21"/>
       <w:pgSz w:w="11906" w:h="16838"/>
       <w:pgMar w:top="1134" w:right="851" w:bottom="1134" w:left="1418" w:header="709" w:footer="709" w:gutter="0"/>
       <w:pgNumType w:start="1"/>
@@ -13376,6 +13775,7 @@
         <w:docPartUnique/>
       </w:docPartObj>
     </w:sdtPr>
+    <w:sdtEndPr/>
     <w:sdtContent>
       <w:p>
         <w:pPr>
@@ -13464,6 +13864,7 @@
         <w:docPartUnique/>
       </w:docPartObj>
     </w:sdtPr>
+    <w:sdtEndPr/>
     <w:sdtContent>
       <w:p>
         <w:pPr>
@@ -19083,7 +19484,7 @@
 </file>
 
 <file path=customXml/itemProps1.xml><?xml version="1.0" encoding="utf-8"?>
-<ds:datastoreItem xmlns:ds="http://schemas.openxmlformats.org/officeDocument/2006/customXml" ds:itemID="{D2D566CA-0097-6346-920D-B9C5526567FA}">
+<ds:datastoreItem xmlns:ds="http://schemas.openxmlformats.org/officeDocument/2006/customXml" ds:itemID="{3FB71D08-8427-6F40-BCAC-9DC4045B0FEA}">
   <ds:schemaRefs>
     <ds:schemaRef ds:uri="http://schemas.openxmlformats.org/officeDocument/2006/bibliography"/>
   </ds:schemaRefs>

</xml_diff>